<commit_message>
Scrum Week 4 commit
Wrote the scrum meeting notes
</commit_message>
<xml_diff>
--- a/Scrum Meetings/SCRUM-MEETING-Week-1.docx
+++ b/Scrum Meetings/SCRUM-MEETING-Week-1.docx
@@ -923,7 +923,7 @@
           <w:szCs w:val="34"/>
         </w:rPr>
         <w:drawing>
-          <wp:inline distT="0" distB="0" distL="0" distR="0" wp14:anchorId="524C73D9" wp14:editId="5642100C">
+          <wp:inline distT="0" distB="0" distL="0" distR="0" wp14:anchorId="524C73D9" wp14:editId="45126C8E">
             <wp:extent cx="185738" cy="185738"/>
             <wp:effectExtent l="0" t="0" r="5080" b="5080"/>
             <wp:docPr id="459473846" name="Picture 2" descr=":pencil2:"/>
@@ -1480,7 +1480,14 @@
                 <w:rFonts w:ascii="Times New Roman" w:eastAsia="Times New Roman" w:hAnsi="Times New Roman" w:cs="Times New Roman"/>
                 <w:spacing w:val="-1"/>
               </w:rPr>
-              <w:t>15 January 2023</w:t>
+              <w:t>15 January 202</w:t>
+            </w:r>
+            <w:r>
+              <w:rPr>
+                <w:rFonts w:ascii="Times New Roman" w:eastAsia="Times New Roman" w:hAnsi="Times New Roman" w:cs="Times New Roman"/>
+                <w:spacing w:val="-1"/>
+              </w:rPr>
+              <w:t>4</w:t>
             </w:r>
           </w:p>
         </w:tc>
@@ -1508,8 +1515,19 @@
                 <w:bCs/>
                 <w:spacing w:val="-1"/>
               </w:rPr>
-              <w:t>End date</w:t>
-            </w:r>
+              <w:t xml:space="preserve">End </w:t>
+            </w:r>
+            <w:proofErr w:type="gramStart"/>
+            <w:r>
+              <w:rPr>
+                <w:rFonts w:ascii="Times New Roman" w:eastAsia="Times New Roman" w:hAnsi="Times New Roman" w:cs="Times New Roman"/>
+                <w:b/>
+                <w:bCs/>
+                <w:spacing w:val="-1"/>
+              </w:rPr>
+              <w:t>date</w:t>
+            </w:r>
+            <w:proofErr w:type="gramEnd"/>
           </w:p>
           <w:p>
             <w:pPr>
@@ -1645,7 +1663,14 @@
                 <w:rFonts w:ascii="Times New Roman" w:eastAsia="Times New Roman" w:hAnsi="Times New Roman" w:cs="Times New Roman"/>
                 <w:spacing w:val="-1"/>
               </w:rPr>
-              <w:t>24 Hours</w:t>
+              <w:t>8</w:t>
+            </w:r>
+            <w:r>
+              <w:rPr>
+                <w:rFonts w:ascii="Times New Roman" w:eastAsia="Times New Roman" w:hAnsi="Times New Roman" w:cs="Times New Roman"/>
+                <w:spacing w:val="-1"/>
+              </w:rPr>
+              <w:t xml:space="preserve"> hours</w:t>
             </w:r>
           </w:p>
         </w:tc>
@@ -1692,7 +1717,14 @@
                 <w:rFonts w:ascii="Times New Roman" w:eastAsia="Times New Roman" w:hAnsi="Times New Roman" w:cs="Times New Roman"/>
                 <w:spacing w:val="-1"/>
               </w:rPr>
-              <w:t>8 Hours</w:t>
+              <w:t>3</w:t>
+            </w:r>
+            <w:r>
+              <w:rPr>
+                <w:rFonts w:ascii="Times New Roman" w:eastAsia="Times New Roman" w:hAnsi="Times New Roman" w:cs="Times New Roman"/>
+                <w:spacing w:val="-1"/>
+              </w:rPr>
+              <w:t xml:space="preserve"> issues/tasks</w:t>
             </w:r>
           </w:p>
         </w:tc>
@@ -1746,52 +1778,52 @@
                 <w:rFonts w:ascii="Times New Roman" w:eastAsia="Times New Roman" w:hAnsi="Times New Roman" w:cs="Times New Roman"/>
                 <w:spacing w:val="-1"/>
               </w:rPr>
-              <w:t>Sarabroop – 2 Hours</w:t>
-            </w:r>
-          </w:p>
-          <w:p>
-            <w:pPr>
-              <w:rPr>
-                <w:rFonts w:ascii="Times New Roman" w:eastAsia="Times New Roman" w:hAnsi="Times New Roman" w:cs="Times New Roman"/>
-                <w:spacing w:val="-1"/>
-              </w:rPr>
-            </w:pPr>
-            <w:r>
-              <w:rPr>
-                <w:rFonts w:ascii="Times New Roman" w:eastAsia="Times New Roman" w:hAnsi="Times New Roman" w:cs="Times New Roman"/>
-                <w:spacing w:val="-1"/>
-              </w:rPr>
-              <w:t xml:space="preserve"> Soumil – 2 Hours</w:t>
-            </w:r>
-          </w:p>
-          <w:p>
-            <w:pPr>
-              <w:rPr>
-                <w:rFonts w:ascii="Times New Roman" w:eastAsia="Times New Roman" w:hAnsi="Times New Roman" w:cs="Times New Roman"/>
-                <w:spacing w:val="-1"/>
-              </w:rPr>
-            </w:pPr>
-            <w:r>
-              <w:rPr>
-                <w:rFonts w:ascii="Times New Roman" w:eastAsia="Times New Roman" w:hAnsi="Times New Roman" w:cs="Times New Roman"/>
-                <w:spacing w:val="-1"/>
-              </w:rPr>
-              <w:t xml:space="preserve"> Raghav – 2 hours</w:t>
-            </w:r>
-          </w:p>
-          <w:p>
-            <w:pPr>
-              <w:rPr>
-                <w:rFonts w:ascii="Times New Roman" w:eastAsia="Times New Roman" w:hAnsi="Times New Roman" w:cs="Times New Roman"/>
-                <w:spacing w:val="-1"/>
-              </w:rPr>
-            </w:pPr>
-            <w:r>
-              <w:rPr>
-                <w:rFonts w:ascii="Times New Roman" w:eastAsia="Times New Roman" w:hAnsi="Times New Roman" w:cs="Times New Roman"/>
-                <w:spacing w:val="-1"/>
-              </w:rPr>
-              <w:t xml:space="preserve"> Shreya – 2 hours</w:t>
+              <w:t xml:space="preserve">Sarabroop – 2 </w:t>
+            </w:r>
+          </w:p>
+          <w:p>
+            <w:pPr>
+              <w:rPr>
+                <w:rFonts w:ascii="Times New Roman" w:eastAsia="Times New Roman" w:hAnsi="Times New Roman" w:cs="Times New Roman"/>
+                <w:spacing w:val="-1"/>
+              </w:rPr>
+            </w:pPr>
+            <w:r>
+              <w:rPr>
+                <w:rFonts w:ascii="Times New Roman" w:eastAsia="Times New Roman" w:hAnsi="Times New Roman" w:cs="Times New Roman"/>
+                <w:spacing w:val="-1"/>
+              </w:rPr>
+              <w:t xml:space="preserve"> Soumil – 2 </w:t>
+            </w:r>
+          </w:p>
+          <w:p>
+            <w:pPr>
+              <w:rPr>
+                <w:rFonts w:ascii="Times New Roman" w:eastAsia="Times New Roman" w:hAnsi="Times New Roman" w:cs="Times New Roman"/>
+                <w:spacing w:val="-1"/>
+              </w:rPr>
+            </w:pPr>
+            <w:r>
+              <w:rPr>
+                <w:rFonts w:ascii="Times New Roman" w:eastAsia="Times New Roman" w:hAnsi="Times New Roman" w:cs="Times New Roman"/>
+                <w:spacing w:val="-1"/>
+              </w:rPr>
+              <w:t xml:space="preserve"> Raghav – 2</w:t>
+            </w:r>
+          </w:p>
+          <w:p>
+            <w:pPr>
+              <w:rPr>
+                <w:rFonts w:ascii="Times New Roman" w:eastAsia="Times New Roman" w:hAnsi="Times New Roman" w:cs="Times New Roman"/>
+                <w:spacing w:val="-1"/>
+              </w:rPr>
+            </w:pPr>
+            <w:r>
+              <w:rPr>
+                <w:rFonts w:ascii="Times New Roman" w:eastAsia="Times New Roman" w:hAnsi="Times New Roman" w:cs="Times New Roman"/>
+                <w:spacing w:val="-1"/>
+              </w:rPr>
+              <w:t xml:space="preserve"> Shreya – 2 </w:t>
             </w:r>
           </w:p>
         </w:tc>
@@ -1981,7 +2013,7 @@
           <w:szCs w:val="34"/>
         </w:rPr>
         <w:drawing>
-          <wp:inline distT="0" distB="0" distL="0" distR="0" wp14:anchorId="13D35A07" wp14:editId="11752611">
+          <wp:inline distT="0" distB="0" distL="0" distR="0" wp14:anchorId="13D35A07" wp14:editId="6D788EFD">
             <wp:extent cx="178594" cy="178594"/>
             <wp:effectExtent l="0" t="0" r="0" b="0"/>
             <wp:docPr id="306956271" name="Picture 1" descr=":books:"/>

</xml_diff>